<commit_message>
sec phase in 001.docx add image math
</commit_message>
<xml_diff>
--- a/001.docx
+++ b/001.docx
@@ -1660,27 +1660,142 @@
       <w:pPr>
         <w:bidi/>
         <w:rPr>
-          <w:rFonts w:ascii="Arial" w:hAnsi="Arial" w:cs="Arial" w:hint="cs"/>
-          <w:color w:val="222222"/>
-          <w:sz w:val="23"/>
-          <w:szCs w:val="23"/>
-          <w:shd w:val="clear" w:color="auto" w:fill="FFFFFF"/>
-          <w:rtl/>
+          <w:rFonts w:ascii="Arial" w:hAnsi="Arial" w:cs="Arial"/>
+          <w:color w:val="222222"/>
+          <w:sz w:val="23"/>
+          <w:szCs w:val="23"/>
+          <w:shd w:val="clear" w:color="auto" w:fill="FFFFFF"/>
         </w:rPr>
       </w:pPr>
-      <w:r>
-        <w:rPr>
-          <w:rFonts w:ascii="Arial" w:hAnsi="Arial" w:cs="Arial" w:hint="cs"/>
-          <w:color w:val="222222"/>
-          <w:sz w:val="23"/>
-          <w:szCs w:val="23"/>
-          <w:shd w:val="clear" w:color="auto" w:fill="FFFFFF"/>
-          <w:rtl/>
-        </w:rPr>
-        <w:t>انتهت المرحلة الاولى من ثلاث مراحل لنهاية النسخة الاولى</w:t>
-      </w:r>
+    </w:p>
+    <w:p>
+      <w:pPr>
+        <w:bidi/>
+        <w:rPr>
+          <w:rFonts w:ascii="Arial" w:hAnsi="Arial" w:cs="Arial"/>
+          <w:color w:val="222222"/>
+          <w:sz w:val="23"/>
+          <w:szCs w:val="23"/>
+          <w:shd w:val="clear" w:color="auto" w:fill="FFFFFF"/>
+        </w:rPr>
+      </w:pPr>
+    </w:p>
+    <w:p>
+      <w:pPr>
+        <w:bidi/>
+        <w:rPr>
+          <w:rFonts w:ascii="Arial" w:hAnsi="Arial" w:cs="Arial"/>
+          <w:color w:val="222222"/>
+          <w:sz w:val="23"/>
+          <w:szCs w:val="23"/>
+          <w:shd w:val="clear" w:color="auto" w:fill="FFFFFF"/>
+        </w:rPr>
+      </w:pPr>
+    </w:p>
+    <w:p>
+      <w:pPr>
+        <w:bidi/>
+        <w:rPr>
+          <w:rFonts w:ascii="Arial" w:hAnsi="Arial" w:cs="Arial"/>
+          <w:color w:val="222222"/>
+          <w:sz w:val="23"/>
+          <w:szCs w:val="23"/>
+          <w:shd w:val="clear" w:color="auto" w:fill="FFFFFF"/>
+        </w:rPr>
+      </w:pPr>
       <w:bookmarkStart w:id="0" w:name="_GoBack"/>
       <w:bookmarkEnd w:id="0"/>
+      <w:r>
+        <w:rPr>
+          <w:rFonts w:ascii="Arial" w:hAnsi="Arial" w:cs="Arial"/>
+          <w:noProof/>
+          <w:color w:val="222222"/>
+          <w:sz w:val="23"/>
+          <w:szCs w:val="23"/>
+          <w:shd w:val="clear" w:color="auto" w:fill="FFFFFF"/>
+          <w:rtl/>
+        </w:rPr>
+        <w:lastRenderedPageBreak/>
+        <w:drawing>
+          <wp:anchor distT="0" distB="0" distL="114300" distR="114300" simplePos="0" relativeHeight="251658240" behindDoc="0" locked="0" layoutInCell="1" allowOverlap="1">
+            <wp:simplePos x="0" y="0"/>
+            <wp:positionH relativeFrom="column">
+              <wp:posOffset>0</wp:posOffset>
+            </wp:positionH>
+            <wp:positionV relativeFrom="paragraph">
+              <wp:posOffset>0</wp:posOffset>
+            </wp:positionV>
+            <wp:extent cx="5943600" cy="6419215"/>
+            <wp:effectExtent l="0" t="0" r="0" b="635"/>
+            <wp:wrapTopAndBottom/>
+            <wp:docPr id="2" name="Picture 2"/>
+            <wp:cNvGraphicFramePr>
+              <a:graphicFrameLocks xmlns:a="http://schemas.openxmlformats.org/drawingml/2006/main" noChangeAspect="1"/>
+            </wp:cNvGraphicFramePr>
+            <a:graphic xmlns:a="http://schemas.openxmlformats.org/drawingml/2006/main">
+              <a:graphicData uri="http://schemas.openxmlformats.org/drawingml/2006/picture">
+                <pic:pic xmlns:pic="http://schemas.openxmlformats.org/drawingml/2006/picture">
+                  <pic:nvPicPr>
+                    <pic:cNvPr id="2" name="math001.jpg"/>
+                    <pic:cNvPicPr/>
+                  </pic:nvPicPr>
+                  <pic:blipFill>
+                    <a:blip r:embed="rId55">
+                      <a:extLst>
+                        <a:ext uri="{28A0092B-C50C-407E-A947-70E740481C1C}">
+                          <a14:useLocalDpi xmlns:a14="http://schemas.microsoft.com/office/drawing/2010/main" val="0"/>
+                        </a:ext>
+                      </a:extLst>
+                    </a:blip>
+                    <a:stretch>
+                      <a:fillRect/>
+                    </a:stretch>
+                  </pic:blipFill>
+                  <pic:spPr>
+                    <a:xfrm>
+                      <a:off x="0" y="0"/>
+                      <a:ext cx="5943600" cy="6419215"/>
+                    </a:xfrm>
+                    <a:prstGeom prst="rect">
+                      <a:avLst/>
+                    </a:prstGeom>
+                  </pic:spPr>
+                </pic:pic>
+              </a:graphicData>
+            </a:graphic>
+            <wp14:sizeRelH relativeFrom="page">
+              <wp14:pctWidth>0</wp14:pctWidth>
+            </wp14:sizeRelH>
+            <wp14:sizeRelV relativeFrom="page">
+              <wp14:pctHeight>0</wp14:pctHeight>
+            </wp14:sizeRelV>
+          </wp:anchor>
+        </w:drawing>
+      </w:r>
+    </w:p>
+    <w:p>
+      <w:pPr>
+        <w:bidi/>
+        <w:rPr>
+          <w:rFonts w:ascii="Arial" w:hAnsi="Arial" w:cs="Arial" w:hint="cs"/>
+          <w:color w:val="222222"/>
+          <w:sz w:val="23"/>
+          <w:szCs w:val="23"/>
+          <w:shd w:val="clear" w:color="auto" w:fill="FFFFFF"/>
+          <w:rtl/>
+        </w:rPr>
+      </w:pPr>
+      <w:r>
+        <w:rPr>
+          <w:rFonts w:ascii="Arial" w:hAnsi="Arial" w:cs="Arial" w:hint="cs"/>
+          <w:color w:val="222222"/>
+          <w:sz w:val="23"/>
+          <w:szCs w:val="23"/>
+          <w:shd w:val="clear" w:color="auto" w:fill="FFFFFF"/>
+          <w:rtl/>
+        </w:rPr>
+        <w:t>انتهت المرحلة الثانيه من ثلاث مراحل لتطوير النسخة الاولى</w:t>
+      </w:r>
     </w:p>
     <w:sectPr>
       <w:pgSz w:w="12240" w:h="15840"/>
@@ -2089,6 +2204,7 @@
   <w:style w:type="character" w:default="1" w:styleId="DefaultParagraphFont">
     <w:name w:val="Default Paragraph Font"/>
     <w:uiPriority w:val="1"/>
+    <w:semiHidden/>
     <w:unhideWhenUsed/>
   </w:style>
   <w:style w:type="table" w:default="1" w:styleId="TableNormal">

</xml_diff>

<commit_message>
thered phase end of develop v.1
</commit_message>
<xml_diff>
--- a/001.docx
+++ b/001.docx
@@ -1703,8 +1703,6 @@
           <w:shd w:val="clear" w:color="auto" w:fill="FFFFFF"/>
         </w:rPr>
       </w:pPr>
-      <w:bookmarkStart w:id="0" w:name="_GoBack"/>
-      <w:bookmarkEnd w:id="0"/>
       <w:r>
         <w:rPr>
           <w:rFonts w:ascii="Arial" w:hAnsi="Arial" w:cs="Arial"/>
@@ -1777,6 +1775,1591 @@
       <w:pPr>
         <w:bidi/>
         <w:rPr>
+          <w:rFonts w:ascii="Arial" w:hAnsi="Arial" w:cs="Arial"/>
+          <w:color w:val="222222"/>
+          <w:sz w:val="23"/>
+          <w:szCs w:val="23"/>
+          <w:shd w:val="clear" w:color="auto" w:fill="FFFFFF"/>
+        </w:rPr>
+      </w:pPr>
+    </w:p>
+    <w:p>
+      <w:pPr>
+        <w:bidi/>
+        <w:rPr>
+          <w:rFonts w:ascii="Arial" w:hAnsi="Arial" w:cs="Arial"/>
+          <w:color w:val="222222"/>
+          <w:sz w:val="23"/>
+          <w:szCs w:val="23"/>
+          <w:shd w:val="clear" w:color="auto" w:fill="FFFFFF"/>
+        </w:rPr>
+      </w:pPr>
+    </w:p>
+    <w:p>
+      <w:pPr>
+        <w:bidi/>
+        <w:rPr>
+          <w:rFonts w:ascii="Arial" w:hAnsi="Arial" w:cs="Arial"/>
+          <w:color w:val="222222"/>
+          <w:sz w:val="23"/>
+          <w:szCs w:val="23"/>
+          <w:shd w:val="clear" w:color="auto" w:fill="FFFFFF"/>
+        </w:rPr>
+      </w:pPr>
+    </w:p>
+    <w:p>
+      <w:pPr>
+        <w:bidi/>
+        <w:rPr>
+          <w:rFonts w:ascii="Arial" w:hAnsi="Arial" w:cs="Arial"/>
+          <w:color w:val="222222"/>
+          <w:sz w:val="23"/>
+          <w:szCs w:val="23"/>
+          <w:shd w:val="clear" w:color="auto" w:fill="FFFFFF"/>
+        </w:rPr>
+      </w:pPr>
+    </w:p>
+    <w:p>
+      <w:pPr>
+        <w:bidi/>
+        <w:rPr>
+          <w:rFonts w:ascii="Arial" w:hAnsi="Arial" w:cs="Arial"/>
+          <w:color w:val="222222"/>
+          <w:sz w:val="23"/>
+          <w:szCs w:val="23"/>
+          <w:shd w:val="clear" w:color="auto" w:fill="FFFFFF"/>
+        </w:rPr>
+      </w:pPr>
+    </w:p>
+    <w:p>
+      <w:pPr>
+        <w:pBdr>
+          <w:bottom w:val="single" w:sz="6" w:space="0" w:color="C0C0C0"/>
+        </w:pBdr>
+        <w:spacing w:after="60" w:line="384" w:lineRule="atLeast"/>
+        <w:jc w:val="right"/>
+        <w:outlineLvl w:val="0"/>
+        <w:rPr>
+          <w:rFonts w:ascii="Arial" w:eastAsia="Times New Roman" w:hAnsi="Arial" w:cs="Arial"/>
+          <w:color w:val="000000"/>
+          <w:kern w:val="36"/>
+          <w:sz w:val="43"/>
+          <w:szCs w:val="43"/>
+          <w:lang w:bidi="ar"/>
+        </w:rPr>
+      </w:pPr>
+      <w:r>
+        <w:rPr>
+          <w:rFonts w:ascii="Arial" w:eastAsia="Times New Roman" w:hAnsi="Arial" w:cs="Arial"/>
+          <w:color w:val="000000"/>
+          <w:kern w:val="36"/>
+          <w:sz w:val="43"/>
+          <w:szCs w:val="43"/>
+          <w:rtl/>
+        </w:rPr>
+        <w:lastRenderedPageBreak/>
+        <w:t>إسحاق نيوتن</w:t>
+      </w:r>
+    </w:p>
+    <w:p>
+      <w:pPr>
+        <w:bidi/>
+        <w:rPr>
+          <w:rFonts w:ascii="Arial" w:hAnsi="Arial" w:cs="Arial"/>
+          <w:color w:val="222222"/>
+          <w:sz w:val="23"/>
+          <w:szCs w:val="23"/>
+          <w:shd w:val="clear" w:color="auto" w:fill="FFFFFF"/>
+          <w:rtl/>
+        </w:rPr>
+      </w:pPr>
+      <w:hyperlink r:id="rId56" w:tooltip="فارس (بريطانيا)" w:history="1">
+        <w:r>
+          <w:rPr>
+            <w:rStyle w:val="Hyperlink"/>
+            <w:rFonts w:ascii="Arial" w:hAnsi="Arial" w:cs="Arial"/>
+            <w:b/>
+            <w:bCs/>
+            <w:color w:val="0B0080"/>
+            <w:sz w:val="23"/>
+            <w:szCs w:val="23"/>
+            <w:shd w:val="clear" w:color="auto" w:fill="FFFFFF"/>
+            <w:rtl/>
+          </w:rPr>
+          <w:t>السير</w:t>
+        </w:r>
+      </w:hyperlink>
+      <w:r>
+        <w:rPr>
+          <w:rFonts w:ascii="Arial" w:hAnsi="Arial" w:cs="Arial"/>
+          <w:b/>
+          <w:bCs/>
+          <w:color w:val="222222"/>
+          <w:sz w:val="23"/>
+          <w:szCs w:val="23"/>
+          <w:shd w:val="clear" w:color="auto" w:fill="FFFFFF"/>
+        </w:rPr>
+        <w:t> </w:t>
+      </w:r>
+      <w:r>
+        <w:rPr>
+          <w:rFonts w:ascii="Arial" w:hAnsi="Arial" w:cs="Arial"/>
+          <w:b/>
+          <w:bCs/>
+          <w:color w:val="222222"/>
+          <w:sz w:val="23"/>
+          <w:szCs w:val="23"/>
+          <w:shd w:val="clear" w:color="auto" w:fill="FFFFFF"/>
+          <w:rtl/>
+        </w:rPr>
+        <w:t>إسحق نيوتن</w:t>
+      </w:r>
+      <w:r>
+        <w:rPr>
+          <w:rFonts w:ascii="Arial" w:hAnsi="Arial" w:cs="Arial"/>
+          <w:color w:val="222222"/>
+          <w:sz w:val="23"/>
+          <w:szCs w:val="23"/>
+          <w:shd w:val="clear" w:color="auto" w:fill="FFFFFF"/>
+          <w:rtl/>
+        </w:rPr>
+        <w:t> </w:t>
+      </w:r>
+      <w:r>
+        <w:rPr>
+          <w:rFonts w:ascii="Arial" w:hAnsi="Arial" w:cs="Arial"/>
+          <w:color w:val="222222"/>
+          <w:sz w:val="23"/>
+          <w:szCs w:val="23"/>
+          <w:shd w:val="clear" w:color="auto" w:fill="FFFFFF"/>
+        </w:rPr>
+        <w:t>(</w:t>
+      </w:r>
+      <w:hyperlink r:id="rId57" w:tooltip="لغة إنجليزية" w:history="1">
+        <w:r>
+          <w:rPr>
+            <w:rStyle w:val="Hyperlink"/>
+            <w:rFonts w:ascii="Arial" w:hAnsi="Arial" w:cs="Arial"/>
+            <w:color w:val="0B0080"/>
+            <w:sz w:val="23"/>
+            <w:szCs w:val="23"/>
+            <w:shd w:val="clear" w:color="auto" w:fill="FFFFFF"/>
+            <w:rtl/>
+          </w:rPr>
+          <w:t>بالإنجليزية</w:t>
+        </w:r>
+      </w:hyperlink>
+      <w:r>
+        <w:rPr>
+          <w:rFonts w:ascii="Arial" w:hAnsi="Arial" w:cs="Arial"/>
+          <w:color w:val="222222"/>
+          <w:sz w:val="23"/>
+          <w:szCs w:val="23"/>
+          <w:shd w:val="clear" w:color="auto" w:fill="FFFFFF"/>
+        </w:rPr>
+        <w:t>: </w:t>
+      </w:r>
+      <w:r>
+        <w:rPr>
+          <w:rFonts w:ascii="Arial" w:hAnsi="Arial" w:cs="Arial"/>
+          <w:color w:val="222222"/>
+          <w:sz w:val="23"/>
+          <w:szCs w:val="23"/>
+          <w:shd w:val="clear" w:color="auto" w:fill="FFFFFF"/>
+          <w:lang w:val="en"/>
+        </w:rPr>
+        <w:t>Isaac Newton</w:t>
+      </w:r>
+      <w:r>
+        <w:rPr>
+          <w:rFonts w:ascii="Arial" w:hAnsi="Arial" w:cs="Arial"/>
+          <w:color w:val="222222"/>
+          <w:sz w:val="23"/>
+          <w:szCs w:val="23"/>
+          <w:shd w:val="clear" w:color="auto" w:fill="FFFFFF"/>
+        </w:rPr>
+        <w:t xml:space="preserve">) </w:t>
+      </w:r>
+      <w:r>
+        <w:rPr>
+          <w:rFonts w:ascii="Arial" w:hAnsi="Arial" w:cs="Arial"/>
+          <w:color w:val="222222"/>
+          <w:sz w:val="23"/>
+          <w:szCs w:val="23"/>
+          <w:shd w:val="clear" w:color="auto" w:fill="FFFFFF"/>
+          <w:rtl/>
+        </w:rPr>
+        <w:t>‏</w:t>
+      </w:r>
+      <w:r>
+        <w:rPr>
+          <w:rFonts w:ascii="Arial" w:hAnsi="Arial" w:cs="Arial"/>
+          <w:color w:val="222222"/>
+          <w:sz w:val="23"/>
+          <w:szCs w:val="23"/>
+          <w:shd w:val="clear" w:color="auto" w:fill="FFFFFF"/>
+        </w:rPr>
+        <w:t xml:space="preserve"> (</w:t>
+      </w:r>
+      <w:hyperlink r:id="rId58" w:tooltip="25 ديسمبر" w:history="1">
+        <w:r>
+          <w:rPr>
+            <w:rStyle w:val="Hyperlink"/>
+            <w:rFonts w:ascii="Arial" w:hAnsi="Arial" w:cs="Arial"/>
+            <w:color w:val="0B0080"/>
+            <w:sz w:val="23"/>
+            <w:szCs w:val="23"/>
+            <w:shd w:val="clear" w:color="auto" w:fill="FFFFFF"/>
+          </w:rPr>
+          <w:t xml:space="preserve">25 </w:t>
+        </w:r>
+        <w:r>
+          <w:rPr>
+            <w:rStyle w:val="Hyperlink"/>
+            <w:rFonts w:ascii="Arial" w:hAnsi="Arial" w:cs="Arial"/>
+            <w:color w:val="0B0080"/>
+            <w:sz w:val="23"/>
+            <w:szCs w:val="23"/>
+            <w:shd w:val="clear" w:color="auto" w:fill="FFFFFF"/>
+            <w:rtl/>
+          </w:rPr>
+          <w:t>ديسمبر</w:t>
+        </w:r>
+      </w:hyperlink>
+      <w:r>
+        <w:rPr>
+          <w:rFonts w:ascii="Arial" w:hAnsi="Arial" w:cs="Arial"/>
+          <w:color w:val="222222"/>
+          <w:sz w:val="23"/>
+          <w:szCs w:val="23"/>
+          <w:shd w:val="clear" w:color="auto" w:fill="FFFFFF"/>
+        </w:rPr>
+        <w:t> </w:t>
+      </w:r>
+      <w:hyperlink r:id="rId59" w:tooltip="1642" w:history="1">
+        <w:r>
+          <w:rPr>
+            <w:rStyle w:val="Hyperlink"/>
+            <w:rFonts w:ascii="Arial" w:hAnsi="Arial" w:cs="Arial"/>
+            <w:color w:val="0B0080"/>
+            <w:sz w:val="23"/>
+            <w:szCs w:val="23"/>
+            <w:shd w:val="clear" w:color="auto" w:fill="FFFFFF"/>
+          </w:rPr>
+          <w:t>1642</w:t>
+        </w:r>
+      </w:hyperlink>
+      <w:r>
+        <w:rPr>
+          <w:rFonts w:ascii="Arial" w:hAnsi="Arial" w:cs="Arial"/>
+          <w:color w:val="222222"/>
+          <w:sz w:val="23"/>
+          <w:szCs w:val="23"/>
+          <w:shd w:val="clear" w:color="auto" w:fill="FFFFFF"/>
+        </w:rPr>
+        <w:t> - </w:t>
+      </w:r>
+      <w:hyperlink r:id="rId60" w:tooltip="20 مارس" w:history="1">
+        <w:r>
+          <w:rPr>
+            <w:rStyle w:val="Hyperlink"/>
+            <w:rFonts w:ascii="Arial" w:hAnsi="Arial" w:cs="Arial"/>
+            <w:color w:val="0B0080"/>
+            <w:sz w:val="23"/>
+            <w:szCs w:val="23"/>
+            <w:shd w:val="clear" w:color="auto" w:fill="FFFFFF"/>
+          </w:rPr>
+          <w:t xml:space="preserve">20 </w:t>
+        </w:r>
+        <w:r>
+          <w:rPr>
+            <w:rStyle w:val="Hyperlink"/>
+            <w:rFonts w:ascii="Arial" w:hAnsi="Arial" w:cs="Arial"/>
+            <w:color w:val="0B0080"/>
+            <w:sz w:val="23"/>
+            <w:szCs w:val="23"/>
+            <w:shd w:val="clear" w:color="auto" w:fill="FFFFFF"/>
+            <w:rtl/>
+          </w:rPr>
+          <w:t>مارس</w:t>
+        </w:r>
+      </w:hyperlink>
+      <w:r>
+        <w:rPr>
+          <w:rFonts w:ascii="Arial" w:hAnsi="Arial" w:cs="Arial"/>
+          <w:color w:val="222222"/>
+          <w:sz w:val="23"/>
+          <w:szCs w:val="23"/>
+          <w:shd w:val="clear" w:color="auto" w:fill="FFFFFF"/>
+        </w:rPr>
+        <w:t> </w:t>
+      </w:r>
+      <w:hyperlink r:id="rId61" w:tooltip="1727" w:history="1">
+        <w:r>
+          <w:rPr>
+            <w:rStyle w:val="Hyperlink"/>
+            <w:rFonts w:ascii="Arial" w:hAnsi="Arial" w:cs="Arial"/>
+            <w:color w:val="0B0080"/>
+            <w:sz w:val="23"/>
+            <w:szCs w:val="23"/>
+            <w:shd w:val="clear" w:color="auto" w:fill="FFFFFF"/>
+          </w:rPr>
+          <w:t>1727</w:t>
+        </w:r>
+      </w:hyperlink>
+      <w:r>
+        <w:rPr>
+          <w:rFonts w:ascii="Arial" w:hAnsi="Arial" w:cs="Arial"/>
+          <w:color w:val="222222"/>
+          <w:sz w:val="23"/>
+          <w:szCs w:val="23"/>
+          <w:shd w:val="clear" w:color="auto" w:fill="FFFFFF"/>
+        </w:rPr>
+        <w:t>) </w:t>
+      </w:r>
+      <w:hyperlink r:id="rId62" w:tooltip="عالم (توضيح)" w:history="1">
+        <w:r>
+          <w:rPr>
+            <w:rStyle w:val="Hyperlink"/>
+            <w:rFonts w:ascii="Arial" w:hAnsi="Arial" w:cs="Arial"/>
+            <w:color w:val="0B0080"/>
+            <w:sz w:val="23"/>
+            <w:szCs w:val="23"/>
+            <w:shd w:val="clear" w:color="auto" w:fill="FFFFFF"/>
+            <w:rtl/>
+          </w:rPr>
+          <w:t>عالم</w:t>
+        </w:r>
+      </w:hyperlink>
+      <w:r>
+        <w:rPr>
+          <w:rFonts w:ascii="Arial" w:hAnsi="Arial" w:cs="Arial"/>
+          <w:color w:val="222222"/>
+          <w:sz w:val="23"/>
+          <w:szCs w:val="23"/>
+          <w:shd w:val="clear" w:color="auto" w:fill="FFFFFF"/>
+        </w:rPr>
+        <w:t> </w:t>
+      </w:r>
+      <w:r>
+        <w:rPr>
+          <w:rFonts w:ascii="Arial" w:hAnsi="Arial" w:cs="Arial"/>
+          <w:color w:val="222222"/>
+          <w:sz w:val="23"/>
+          <w:szCs w:val="23"/>
+          <w:shd w:val="clear" w:color="auto" w:fill="FFFFFF"/>
+          <w:rtl/>
+        </w:rPr>
+        <w:t>إنجليزي يعد من أبرز العلماء مساهمة في </w:t>
+      </w:r>
+      <w:hyperlink r:id="rId63" w:tooltip="فيزياء" w:history="1">
+        <w:r>
+          <w:rPr>
+            <w:rStyle w:val="Hyperlink"/>
+            <w:rFonts w:ascii="Arial" w:hAnsi="Arial" w:cs="Arial"/>
+            <w:color w:val="0B0080"/>
+            <w:sz w:val="23"/>
+            <w:szCs w:val="23"/>
+            <w:shd w:val="clear" w:color="auto" w:fill="FFFFFF"/>
+            <w:rtl/>
+          </w:rPr>
+          <w:t>الفيزياء</w:t>
+        </w:r>
+      </w:hyperlink>
+      <w:r>
+        <w:rPr>
+          <w:rFonts w:ascii="Arial" w:hAnsi="Arial" w:cs="Arial"/>
+          <w:color w:val="222222"/>
+          <w:sz w:val="23"/>
+          <w:szCs w:val="23"/>
+          <w:shd w:val="clear" w:color="auto" w:fill="FFFFFF"/>
+        </w:rPr>
+        <w:t> </w:t>
+      </w:r>
+      <w:hyperlink r:id="rId64" w:tooltip="رياضيات" w:history="1">
+        <w:r>
+          <w:rPr>
+            <w:rStyle w:val="Hyperlink"/>
+            <w:rFonts w:ascii="Arial" w:hAnsi="Arial" w:cs="Arial"/>
+            <w:color w:val="0B0080"/>
+            <w:sz w:val="23"/>
+            <w:szCs w:val="23"/>
+            <w:shd w:val="clear" w:color="auto" w:fill="FFFFFF"/>
+            <w:rtl/>
+          </w:rPr>
+          <w:t>والرياضيات</w:t>
+        </w:r>
+      </w:hyperlink>
+      <w:r>
+        <w:rPr>
+          <w:rFonts w:ascii="Arial" w:hAnsi="Arial" w:cs="Arial"/>
+          <w:color w:val="222222"/>
+          <w:sz w:val="23"/>
+          <w:szCs w:val="23"/>
+          <w:shd w:val="clear" w:color="auto" w:fill="FFFFFF"/>
+        </w:rPr>
+        <w:t> </w:t>
+      </w:r>
+      <w:r>
+        <w:rPr>
+          <w:rFonts w:ascii="Arial" w:hAnsi="Arial" w:cs="Arial"/>
+          <w:color w:val="222222"/>
+          <w:sz w:val="23"/>
+          <w:szCs w:val="23"/>
+          <w:shd w:val="clear" w:color="auto" w:fill="FFFFFF"/>
+          <w:rtl/>
+        </w:rPr>
+        <w:t>عبر العصور وأحد رموز </w:t>
+      </w:r>
+      <w:hyperlink r:id="rId65" w:tooltip="ثورة علمية" w:history="1">
+        <w:r>
+          <w:rPr>
+            <w:rStyle w:val="Hyperlink"/>
+            <w:rFonts w:ascii="Arial" w:hAnsi="Arial" w:cs="Arial"/>
+            <w:color w:val="0B0080"/>
+            <w:sz w:val="23"/>
+            <w:szCs w:val="23"/>
+            <w:shd w:val="clear" w:color="auto" w:fill="FFFFFF"/>
+            <w:rtl/>
+          </w:rPr>
+          <w:t>الثورة العلمية</w:t>
+        </w:r>
+      </w:hyperlink>
+      <w:r>
+        <w:rPr>
+          <w:rFonts w:ascii="Arial" w:hAnsi="Arial" w:cs="Arial"/>
+          <w:color w:val="222222"/>
+          <w:sz w:val="23"/>
+          <w:szCs w:val="23"/>
+          <w:shd w:val="clear" w:color="auto" w:fill="FFFFFF"/>
+        </w:rPr>
+        <w:t xml:space="preserve">. </w:t>
+      </w:r>
+      <w:r>
+        <w:rPr>
+          <w:rFonts w:ascii="Arial" w:hAnsi="Arial" w:cs="Arial"/>
+          <w:color w:val="222222"/>
+          <w:sz w:val="23"/>
+          <w:szCs w:val="23"/>
+          <w:shd w:val="clear" w:color="auto" w:fill="FFFFFF"/>
+          <w:rtl/>
+        </w:rPr>
+        <w:t>شغل نيوتن منصب </w:t>
+      </w:r>
+      <w:hyperlink r:id="rId66" w:tooltip="قائمة رؤساء الجمعية الملكية" w:history="1">
+        <w:r>
+          <w:rPr>
+            <w:rStyle w:val="Hyperlink"/>
+            <w:rFonts w:ascii="Arial" w:hAnsi="Arial" w:cs="Arial"/>
+            <w:color w:val="0B0080"/>
+            <w:sz w:val="23"/>
+            <w:szCs w:val="23"/>
+            <w:shd w:val="clear" w:color="auto" w:fill="FFFFFF"/>
+            <w:rtl/>
+          </w:rPr>
+          <w:t>رئيس الجمعية الملكية</w:t>
+        </w:r>
+      </w:hyperlink>
+      <w:r>
+        <w:rPr>
+          <w:rFonts w:ascii="Arial" w:hAnsi="Arial" w:cs="Arial"/>
+          <w:color w:val="222222"/>
+          <w:sz w:val="23"/>
+          <w:szCs w:val="23"/>
+          <w:shd w:val="clear" w:color="auto" w:fill="FFFFFF"/>
+          <w:rtl/>
+        </w:rPr>
+        <w:t>، كما كان عضوًا في </w:t>
+      </w:r>
+      <w:hyperlink r:id="rId67" w:tooltip="برلمان إنجلترا" w:history="1">
+        <w:r>
+          <w:rPr>
+            <w:rStyle w:val="Hyperlink"/>
+            <w:rFonts w:ascii="Arial" w:hAnsi="Arial" w:cs="Arial"/>
+            <w:color w:val="0B0080"/>
+            <w:sz w:val="23"/>
+            <w:szCs w:val="23"/>
+            <w:shd w:val="clear" w:color="auto" w:fill="FFFFFF"/>
+            <w:rtl/>
+          </w:rPr>
+          <w:t>البرلمان الإنجليزي</w:t>
+        </w:r>
+      </w:hyperlink>
+      <w:r>
+        <w:rPr>
+          <w:rFonts w:ascii="Arial" w:hAnsi="Arial" w:cs="Arial"/>
+          <w:color w:val="222222"/>
+          <w:sz w:val="23"/>
+          <w:szCs w:val="23"/>
+          <w:shd w:val="clear" w:color="auto" w:fill="FFFFFF"/>
+          <w:rtl/>
+        </w:rPr>
+        <w:t>، إضافة إلى توليه رئاسة دار سك العملة الملكية، وزمالته </w:t>
+      </w:r>
+      <w:hyperlink r:id="rId68" w:tooltip="كلية الثالوث (كامبريدج)" w:history="1">
+        <w:r>
+          <w:rPr>
+            <w:rStyle w:val="Hyperlink"/>
+            <w:rFonts w:ascii="Arial" w:hAnsi="Arial" w:cs="Arial"/>
+            <w:color w:val="0B0080"/>
+            <w:sz w:val="23"/>
+            <w:szCs w:val="23"/>
+            <w:shd w:val="clear" w:color="auto" w:fill="FFFFFF"/>
+            <w:rtl/>
+          </w:rPr>
+          <w:t>لكلية الثالوث في كامبريدج</w:t>
+        </w:r>
+      </w:hyperlink>
+      <w:r>
+        <w:rPr>
+          <w:rFonts w:ascii="Arial" w:hAnsi="Arial" w:cs="Arial"/>
+          <w:color w:val="222222"/>
+          <w:sz w:val="23"/>
+          <w:szCs w:val="23"/>
+          <w:shd w:val="clear" w:color="auto" w:fill="FFFFFF"/>
+        </w:rPr>
+        <w:t> </w:t>
+      </w:r>
+      <w:r>
+        <w:rPr>
+          <w:rFonts w:ascii="Arial" w:hAnsi="Arial" w:cs="Arial"/>
+          <w:color w:val="222222"/>
+          <w:sz w:val="23"/>
+          <w:szCs w:val="23"/>
+          <w:shd w:val="clear" w:color="auto" w:fill="FFFFFF"/>
+          <w:rtl/>
+        </w:rPr>
+        <w:t>وهو ثاني </w:t>
+      </w:r>
+      <w:hyperlink r:id="rId69" w:tooltip="أستاذ لوكاسي للرياضيات" w:history="1">
+        <w:r>
+          <w:rPr>
+            <w:rStyle w:val="Hyperlink"/>
+            <w:rFonts w:ascii="Arial" w:hAnsi="Arial" w:cs="Arial"/>
+            <w:color w:val="0B0080"/>
+            <w:sz w:val="23"/>
+            <w:szCs w:val="23"/>
+            <w:shd w:val="clear" w:color="auto" w:fill="FFFFFF"/>
+            <w:rtl/>
+          </w:rPr>
+          <w:t>أستاذ لوكاسي للرياضيات</w:t>
+        </w:r>
+      </w:hyperlink>
+      <w:r>
+        <w:rPr>
+          <w:rFonts w:ascii="Arial" w:hAnsi="Arial" w:cs="Arial"/>
+          <w:color w:val="222222"/>
+          <w:sz w:val="23"/>
+          <w:szCs w:val="23"/>
+          <w:shd w:val="clear" w:color="auto" w:fill="FFFFFF"/>
+        </w:rPr>
+        <w:t> </w:t>
+      </w:r>
+      <w:r>
+        <w:rPr>
+          <w:rFonts w:ascii="Arial" w:hAnsi="Arial" w:cs="Arial"/>
+          <w:color w:val="222222"/>
+          <w:sz w:val="23"/>
+          <w:szCs w:val="23"/>
+          <w:shd w:val="clear" w:color="auto" w:fill="FFFFFF"/>
+          <w:rtl/>
+        </w:rPr>
+        <w:t>في </w:t>
+      </w:r>
+      <w:hyperlink r:id="rId70" w:tooltip="جامعة كامبريدج" w:history="1">
+        <w:r>
+          <w:rPr>
+            <w:rStyle w:val="Hyperlink"/>
+            <w:rFonts w:ascii="Arial" w:hAnsi="Arial" w:cs="Arial"/>
+            <w:color w:val="0B0080"/>
+            <w:sz w:val="23"/>
+            <w:szCs w:val="23"/>
+            <w:shd w:val="clear" w:color="auto" w:fill="FFFFFF"/>
+            <w:rtl/>
+          </w:rPr>
+          <w:t>جامعة كامبريدج</w:t>
+        </w:r>
+      </w:hyperlink>
+      <w:r>
+        <w:rPr>
+          <w:rFonts w:ascii="Arial" w:hAnsi="Arial" w:cs="Arial"/>
+          <w:color w:val="222222"/>
+          <w:sz w:val="23"/>
+          <w:szCs w:val="23"/>
+          <w:shd w:val="clear" w:color="auto" w:fill="FFFFFF"/>
+        </w:rPr>
+        <w:t xml:space="preserve">. </w:t>
+      </w:r>
+      <w:r>
+        <w:rPr>
+          <w:rFonts w:ascii="Arial" w:hAnsi="Arial" w:cs="Arial"/>
+          <w:color w:val="222222"/>
+          <w:sz w:val="23"/>
+          <w:szCs w:val="23"/>
+          <w:shd w:val="clear" w:color="auto" w:fill="FFFFFF"/>
+          <w:rtl/>
+        </w:rPr>
+        <w:t>أسس كتابه </w:t>
+      </w:r>
+      <w:hyperlink r:id="rId71" w:tooltip="الأصول الرياضية للفلسفة الطبيعية" w:history="1">
+        <w:r>
+          <w:rPr>
+            <w:rStyle w:val="Hyperlink"/>
+            <w:rFonts w:ascii="Arial" w:hAnsi="Arial" w:cs="Arial"/>
+            <w:i/>
+            <w:iCs/>
+            <w:color w:val="0B0080"/>
+            <w:spacing w:val="11"/>
+            <w:sz w:val="23"/>
+            <w:szCs w:val="23"/>
+            <w:shd w:val="clear" w:color="auto" w:fill="FFFFFF"/>
+            <w:rtl/>
+          </w:rPr>
+          <w:t>الأصول الرياضية للفلسفة الطبيعية</w:t>
+        </w:r>
+      </w:hyperlink>
+      <w:r>
+        <w:rPr>
+          <w:rFonts w:ascii="Arial" w:hAnsi="Arial" w:cs="Arial"/>
+          <w:color w:val="222222"/>
+          <w:sz w:val="23"/>
+          <w:szCs w:val="23"/>
+          <w:shd w:val="clear" w:color="auto" w:fill="FFFFFF"/>
+        </w:rPr>
+        <w:t> </w:t>
+      </w:r>
+      <w:r>
+        <w:rPr>
+          <w:rFonts w:ascii="Arial" w:hAnsi="Arial" w:cs="Arial"/>
+          <w:color w:val="222222"/>
+          <w:sz w:val="23"/>
+          <w:szCs w:val="23"/>
+          <w:shd w:val="clear" w:color="auto" w:fill="FFFFFF"/>
+          <w:rtl/>
+        </w:rPr>
+        <w:t>الذي نشر لأول مرة عام </w:t>
+      </w:r>
+      <w:hyperlink r:id="rId72" w:tooltip="1687" w:history="1">
+        <w:r>
+          <w:rPr>
+            <w:rStyle w:val="Hyperlink"/>
+            <w:rFonts w:ascii="Arial" w:hAnsi="Arial" w:cs="Arial"/>
+            <w:color w:val="0B0080"/>
+            <w:sz w:val="23"/>
+            <w:szCs w:val="23"/>
+            <w:shd w:val="clear" w:color="auto" w:fill="FFFFFF"/>
+          </w:rPr>
+          <w:t>1687</w:t>
+        </w:r>
+      </w:hyperlink>
+      <w:r>
+        <w:rPr>
+          <w:rFonts w:ascii="Arial" w:hAnsi="Arial" w:cs="Arial"/>
+          <w:color w:val="222222"/>
+          <w:sz w:val="23"/>
+          <w:szCs w:val="23"/>
+          <w:shd w:val="clear" w:color="auto" w:fill="FFFFFF"/>
+          <w:rtl/>
+        </w:rPr>
+        <w:t>، لمعظم مبادئ </w:t>
+      </w:r>
+      <w:hyperlink r:id="rId73" w:tooltip="ميكانيكا كلاسيكية" w:history="1">
+        <w:r>
+          <w:rPr>
+            <w:rStyle w:val="Hyperlink"/>
+            <w:rFonts w:ascii="Arial" w:hAnsi="Arial" w:cs="Arial"/>
+            <w:color w:val="0B0080"/>
+            <w:sz w:val="23"/>
+            <w:szCs w:val="23"/>
+            <w:shd w:val="clear" w:color="auto" w:fill="FFFFFF"/>
+            <w:rtl/>
+          </w:rPr>
+          <w:t>الميكانيكا الكلاسيكية</w:t>
+        </w:r>
+      </w:hyperlink>
+      <w:r>
+        <w:rPr>
+          <w:rFonts w:ascii="Arial" w:hAnsi="Arial" w:cs="Arial"/>
+          <w:color w:val="222222"/>
+          <w:sz w:val="23"/>
+          <w:szCs w:val="23"/>
+          <w:shd w:val="clear" w:color="auto" w:fill="FFFFFF"/>
+        </w:rPr>
+        <w:t xml:space="preserve">. </w:t>
+      </w:r>
+      <w:r>
+        <w:rPr>
+          <w:rFonts w:ascii="Arial" w:hAnsi="Arial" w:cs="Arial"/>
+          <w:color w:val="222222"/>
+          <w:sz w:val="23"/>
+          <w:szCs w:val="23"/>
+          <w:shd w:val="clear" w:color="auto" w:fill="FFFFFF"/>
+          <w:rtl/>
+        </w:rPr>
+        <w:t>كما قدم نيوتن أيضًا مساهمات هامة في مجال </w:t>
+      </w:r>
+      <w:hyperlink r:id="rId74" w:tooltip="بصريات" w:history="1">
+        <w:r>
+          <w:rPr>
+            <w:rStyle w:val="Hyperlink"/>
+            <w:rFonts w:ascii="Arial" w:hAnsi="Arial" w:cs="Arial"/>
+            <w:color w:val="0B0080"/>
+            <w:sz w:val="23"/>
+            <w:szCs w:val="23"/>
+            <w:shd w:val="clear" w:color="auto" w:fill="FFFFFF"/>
+            <w:rtl/>
+          </w:rPr>
+          <w:t>البصريات</w:t>
+        </w:r>
+      </w:hyperlink>
+      <w:r>
+        <w:rPr>
+          <w:rFonts w:ascii="Arial" w:hAnsi="Arial" w:cs="Arial"/>
+          <w:color w:val="222222"/>
+          <w:sz w:val="23"/>
+          <w:szCs w:val="23"/>
+          <w:shd w:val="clear" w:color="auto" w:fill="FFFFFF"/>
+          <w:rtl/>
+        </w:rPr>
+        <w:t>، وشارك </w:t>
+      </w:r>
+      <w:hyperlink r:id="rId75" w:tooltip="غوتفريد لايبنتس" w:history="1">
+        <w:r>
+          <w:rPr>
+            <w:rStyle w:val="Hyperlink"/>
+            <w:rFonts w:ascii="Arial" w:hAnsi="Arial" w:cs="Arial"/>
+            <w:color w:val="0B0080"/>
+            <w:sz w:val="23"/>
+            <w:szCs w:val="23"/>
+            <w:shd w:val="clear" w:color="auto" w:fill="FFFFFF"/>
+            <w:rtl/>
+          </w:rPr>
+          <w:t>غوتفريد لايبنتز</w:t>
+        </w:r>
+      </w:hyperlink>
+      <w:r>
+        <w:rPr>
+          <w:rFonts w:ascii="Arial" w:hAnsi="Arial" w:cs="Arial"/>
+          <w:color w:val="222222"/>
+          <w:sz w:val="23"/>
+          <w:szCs w:val="23"/>
+          <w:shd w:val="clear" w:color="auto" w:fill="FFFFFF"/>
+        </w:rPr>
+        <w:t> </w:t>
+      </w:r>
+      <w:r>
+        <w:rPr>
+          <w:rFonts w:ascii="Arial" w:hAnsi="Arial" w:cs="Arial"/>
+          <w:color w:val="222222"/>
+          <w:sz w:val="23"/>
+          <w:szCs w:val="23"/>
+          <w:shd w:val="clear" w:color="auto" w:fill="FFFFFF"/>
+          <w:rtl/>
+        </w:rPr>
+        <w:t>في وضع أسس </w:t>
+      </w:r>
+      <w:hyperlink r:id="rId76" w:tooltip="تفاضل وتكامل" w:history="1">
+        <w:r>
+          <w:rPr>
+            <w:rStyle w:val="Hyperlink"/>
+            <w:rFonts w:ascii="Arial" w:hAnsi="Arial" w:cs="Arial"/>
+            <w:color w:val="0B0080"/>
+            <w:sz w:val="23"/>
+            <w:szCs w:val="23"/>
+            <w:shd w:val="clear" w:color="auto" w:fill="FFFFFF"/>
+            <w:rtl/>
+          </w:rPr>
+          <w:t>التفاضل والتكامل</w:t>
+        </w:r>
+      </w:hyperlink>
+      <w:r>
+        <w:rPr>
+          <w:rFonts w:ascii="Arial" w:hAnsi="Arial" w:cs="Arial"/>
+          <w:color w:val="222222"/>
+          <w:sz w:val="23"/>
+          <w:szCs w:val="23"/>
+          <w:shd w:val="clear" w:color="auto" w:fill="FFFFFF"/>
+        </w:rPr>
+        <w:t>.</w:t>
+      </w:r>
+    </w:p>
+    <w:p>
+      <w:pPr>
+        <w:bidi/>
+        <w:rPr>
+          <w:rFonts w:ascii="Arial" w:hAnsi="Arial" w:cs="Arial"/>
+          <w:color w:val="222222"/>
+          <w:sz w:val="23"/>
+          <w:szCs w:val="23"/>
+          <w:shd w:val="clear" w:color="auto" w:fill="FFFFFF"/>
+          <w:rtl/>
+        </w:rPr>
+      </w:pPr>
+    </w:p>
+    <w:p>
+      <w:pPr>
+        <w:bidi/>
+        <w:rPr>
+          <w:rFonts w:ascii="Arial" w:hAnsi="Arial" w:cs="Arial"/>
+          <w:color w:val="222222"/>
+          <w:sz w:val="23"/>
+          <w:szCs w:val="23"/>
+          <w:shd w:val="clear" w:color="auto" w:fill="FFFFFF"/>
+          <w:rtl/>
+        </w:rPr>
+      </w:pPr>
+      <w:r>
+        <w:rPr>
+          <w:rFonts w:ascii="Arial" w:hAnsi="Arial" w:cs="Arial"/>
+          <w:color w:val="222222"/>
+          <w:sz w:val="23"/>
+          <w:szCs w:val="23"/>
+          <w:shd w:val="clear" w:color="auto" w:fill="FFFFFF"/>
+          <w:rtl/>
+        </w:rPr>
+        <w:t>صاغ نيوتن </w:t>
+      </w:r>
+      <w:hyperlink r:id="rId77" w:tooltip="قوانين نيوتن للحركة" w:history="1">
+        <w:r>
+          <w:rPr>
+            <w:rStyle w:val="Hyperlink"/>
+            <w:rFonts w:ascii="Arial" w:hAnsi="Arial" w:cs="Arial"/>
+            <w:color w:val="0B0080"/>
+            <w:sz w:val="23"/>
+            <w:szCs w:val="23"/>
+            <w:shd w:val="clear" w:color="auto" w:fill="FFFFFF"/>
+            <w:rtl/>
+          </w:rPr>
+          <w:t>قوانين الحركة</w:t>
+        </w:r>
+      </w:hyperlink>
+      <w:r>
+        <w:rPr>
+          <w:rFonts w:ascii="Arial" w:hAnsi="Arial" w:cs="Arial"/>
+          <w:color w:val="222222"/>
+          <w:sz w:val="23"/>
+          <w:szCs w:val="23"/>
+          <w:shd w:val="clear" w:color="auto" w:fill="FFFFFF"/>
+        </w:rPr>
+        <w:t> </w:t>
+      </w:r>
+      <w:hyperlink r:id="rId78" w:tooltip="قانون الجذب العام لنيوتن" w:history="1">
+        <w:r>
+          <w:rPr>
+            <w:rStyle w:val="Hyperlink"/>
+            <w:rFonts w:ascii="Arial" w:hAnsi="Arial" w:cs="Arial"/>
+            <w:color w:val="0B0080"/>
+            <w:sz w:val="23"/>
+            <w:szCs w:val="23"/>
+            <w:shd w:val="clear" w:color="auto" w:fill="FFFFFF"/>
+            <w:rtl/>
+          </w:rPr>
+          <w:t>وقانون الجذب العام</w:t>
+        </w:r>
+      </w:hyperlink>
+      <w:r>
+        <w:rPr>
+          <w:rFonts w:ascii="Arial" w:hAnsi="Arial" w:cs="Arial"/>
+          <w:color w:val="222222"/>
+          <w:sz w:val="23"/>
+          <w:szCs w:val="23"/>
+          <w:shd w:val="clear" w:color="auto" w:fill="FFFFFF"/>
+        </w:rPr>
+        <w:t> </w:t>
+      </w:r>
+      <w:r>
+        <w:rPr>
+          <w:rFonts w:ascii="Arial" w:hAnsi="Arial" w:cs="Arial"/>
+          <w:color w:val="222222"/>
+          <w:sz w:val="23"/>
+          <w:szCs w:val="23"/>
+          <w:shd w:val="clear" w:color="auto" w:fill="FFFFFF"/>
+          <w:rtl/>
+        </w:rPr>
+        <w:t>التي سيطرت على رؤية العلماء للكون المادي للقرون الثلاثة التالية حتى حلت محلها </w:t>
+      </w:r>
+      <w:hyperlink r:id="rId79" w:tooltip="نظرية النسبية" w:history="1">
+        <w:r>
+          <w:rPr>
+            <w:rStyle w:val="Hyperlink"/>
+            <w:rFonts w:ascii="Arial" w:hAnsi="Arial" w:cs="Arial"/>
+            <w:color w:val="0B0080"/>
+            <w:sz w:val="23"/>
+            <w:szCs w:val="23"/>
+            <w:shd w:val="clear" w:color="auto" w:fill="FFFFFF"/>
+            <w:rtl/>
+          </w:rPr>
+          <w:t>نظرية النسبية</w:t>
+        </w:r>
+      </w:hyperlink>
+      <w:r>
+        <w:rPr>
+          <w:rFonts w:ascii="Arial" w:hAnsi="Arial" w:cs="Arial"/>
+          <w:color w:val="222222"/>
+          <w:sz w:val="23"/>
+          <w:szCs w:val="23"/>
+          <w:shd w:val="clear" w:color="auto" w:fill="FFFFFF"/>
+        </w:rPr>
+        <w:t xml:space="preserve">. </w:t>
+      </w:r>
+      <w:r>
+        <w:rPr>
+          <w:rFonts w:ascii="Arial" w:hAnsi="Arial" w:cs="Arial"/>
+          <w:color w:val="222222"/>
+          <w:sz w:val="23"/>
+          <w:szCs w:val="23"/>
+          <w:shd w:val="clear" w:color="auto" w:fill="FFFFFF"/>
+          <w:rtl/>
+        </w:rPr>
+        <w:t>كما أثبت أن حركة الأجسام على </w:t>
+      </w:r>
+      <w:hyperlink r:id="rId80" w:tooltip="الأرض" w:history="1">
+        <w:r>
+          <w:rPr>
+            <w:rStyle w:val="Hyperlink"/>
+            <w:rFonts w:ascii="Arial" w:hAnsi="Arial" w:cs="Arial"/>
+            <w:color w:val="0B0080"/>
+            <w:sz w:val="23"/>
+            <w:szCs w:val="23"/>
+            <w:shd w:val="clear" w:color="auto" w:fill="FFFFFF"/>
+            <w:rtl/>
+          </w:rPr>
+          <w:t>الأرض</w:t>
+        </w:r>
+      </w:hyperlink>
+      <w:r>
+        <w:rPr>
+          <w:rFonts w:ascii="Arial" w:hAnsi="Arial" w:cs="Arial"/>
+          <w:color w:val="222222"/>
+          <w:sz w:val="23"/>
+          <w:szCs w:val="23"/>
+          <w:shd w:val="clear" w:color="auto" w:fill="FFFFFF"/>
+        </w:rPr>
+        <w:t> </w:t>
+      </w:r>
+      <w:r>
+        <w:rPr>
+          <w:rFonts w:ascii="Arial" w:hAnsi="Arial" w:cs="Arial"/>
+          <w:color w:val="222222"/>
+          <w:sz w:val="23"/>
+          <w:szCs w:val="23"/>
+          <w:shd w:val="clear" w:color="auto" w:fill="FFFFFF"/>
+          <w:rtl/>
+        </w:rPr>
+        <w:t>والأجسام </w:t>
+      </w:r>
+      <w:hyperlink r:id="rId81" w:tooltip="ميكانيكا سماوية" w:history="1">
+        <w:r>
+          <w:rPr>
+            <w:rStyle w:val="Hyperlink"/>
+            <w:rFonts w:ascii="Arial" w:hAnsi="Arial" w:cs="Arial"/>
+            <w:color w:val="0B0080"/>
+            <w:sz w:val="23"/>
+            <w:szCs w:val="23"/>
+            <w:shd w:val="clear" w:color="auto" w:fill="FFFFFF"/>
+            <w:rtl/>
+          </w:rPr>
+          <w:t>السماوية</w:t>
+        </w:r>
+      </w:hyperlink>
+      <w:r>
+        <w:rPr>
+          <w:rFonts w:ascii="Arial" w:hAnsi="Arial" w:cs="Arial"/>
+          <w:color w:val="222222"/>
+          <w:sz w:val="23"/>
+          <w:szCs w:val="23"/>
+          <w:shd w:val="clear" w:color="auto" w:fill="FFFFFF"/>
+        </w:rPr>
+        <w:t> </w:t>
+      </w:r>
+      <w:r>
+        <w:rPr>
+          <w:rFonts w:ascii="Arial" w:hAnsi="Arial" w:cs="Arial"/>
+          <w:color w:val="222222"/>
+          <w:sz w:val="23"/>
+          <w:szCs w:val="23"/>
+          <w:shd w:val="clear" w:color="auto" w:fill="FFFFFF"/>
+          <w:rtl/>
+        </w:rPr>
+        <w:t>يمكن وصفها وفق نفس مبادئ الحركة والجاذبية. وعن طريق اشتقاق </w:t>
+      </w:r>
+      <w:hyperlink r:id="rId82" w:tooltip="قوانين كيبلر للحركة الكوكبية" w:history="1">
+        <w:r>
+          <w:rPr>
+            <w:rStyle w:val="Hyperlink"/>
+            <w:rFonts w:ascii="Arial" w:hAnsi="Arial" w:cs="Arial"/>
+            <w:color w:val="0B0080"/>
+            <w:sz w:val="23"/>
+            <w:szCs w:val="23"/>
+            <w:shd w:val="clear" w:color="auto" w:fill="FFFFFF"/>
+            <w:rtl/>
+          </w:rPr>
+          <w:t>قوانين كبلر</w:t>
+        </w:r>
+      </w:hyperlink>
+      <w:r>
+        <w:rPr>
+          <w:rFonts w:ascii="Arial" w:hAnsi="Arial" w:cs="Arial"/>
+          <w:color w:val="222222"/>
+          <w:sz w:val="23"/>
+          <w:szCs w:val="23"/>
+          <w:shd w:val="clear" w:color="auto" w:fill="FFFFFF"/>
+        </w:rPr>
+        <w:t> </w:t>
+      </w:r>
+      <w:r>
+        <w:rPr>
+          <w:rFonts w:ascii="Arial" w:hAnsi="Arial" w:cs="Arial"/>
+          <w:color w:val="222222"/>
+          <w:sz w:val="23"/>
+          <w:szCs w:val="23"/>
+          <w:shd w:val="clear" w:color="auto" w:fill="FFFFFF"/>
+          <w:rtl/>
+        </w:rPr>
+        <w:t>من وصفه الرياضي للجاذبية، أزال نيوتن آخر الشكوك حول صلاحية نظرية </w:t>
+      </w:r>
+      <w:hyperlink r:id="rId83" w:tooltip="مركزية الشمس" w:history="1">
+        <w:r>
+          <w:rPr>
+            <w:rStyle w:val="Hyperlink"/>
+            <w:rFonts w:ascii="Arial" w:hAnsi="Arial" w:cs="Arial"/>
+            <w:color w:val="0B0080"/>
+            <w:sz w:val="23"/>
+            <w:szCs w:val="23"/>
+            <w:shd w:val="clear" w:color="auto" w:fill="FFFFFF"/>
+            <w:rtl/>
+          </w:rPr>
+          <w:t>مركزية الشمس</w:t>
+        </w:r>
+      </w:hyperlink>
+      <w:r>
+        <w:rPr>
+          <w:rFonts w:ascii="Arial" w:hAnsi="Arial" w:cs="Arial"/>
+          <w:color w:val="222222"/>
+          <w:sz w:val="23"/>
+          <w:szCs w:val="23"/>
+          <w:shd w:val="clear" w:color="auto" w:fill="FFFFFF"/>
+        </w:rPr>
+        <w:t> </w:t>
+      </w:r>
+      <w:r>
+        <w:rPr>
+          <w:rFonts w:ascii="Arial" w:hAnsi="Arial" w:cs="Arial"/>
+          <w:color w:val="222222"/>
+          <w:sz w:val="23"/>
+          <w:szCs w:val="23"/>
+          <w:shd w:val="clear" w:color="auto" w:fill="FFFFFF"/>
+          <w:rtl/>
+        </w:rPr>
+        <w:t>كنموذج للكون</w:t>
+      </w:r>
+      <w:r>
+        <w:rPr>
+          <w:rFonts w:ascii="Arial" w:hAnsi="Arial" w:cs="Arial"/>
+          <w:color w:val="222222"/>
+          <w:sz w:val="23"/>
+          <w:szCs w:val="23"/>
+          <w:shd w:val="clear" w:color="auto" w:fill="FFFFFF"/>
+        </w:rPr>
+        <w:t>.</w:t>
+      </w:r>
+    </w:p>
+    <w:p>
+      <w:pPr>
+        <w:bidi/>
+        <w:rPr>
+          <w:rFonts w:ascii="Arial" w:hAnsi="Arial" w:cs="Arial"/>
+          <w:color w:val="222222"/>
+          <w:sz w:val="23"/>
+          <w:szCs w:val="23"/>
+          <w:shd w:val="clear" w:color="auto" w:fill="FFFFFF"/>
+          <w:rtl/>
+        </w:rPr>
+      </w:pPr>
+    </w:p>
+    <w:p>
+      <w:pPr>
+        <w:bidi/>
+        <w:rPr>
+          <w:rFonts w:ascii="Arial" w:hAnsi="Arial" w:cs="Arial"/>
+          <w:color w:val="222222"/>
+          <w:sz w:val="23"/>
+          <w:szCs w:val="23"/>
+          <w:shd w:val="clear" w:color="auto" w:fill="FFFFFF"/>
+          <w:rtl/>
+        </w:rPr>
+      </w:pPr>
+      <w:r>
+        <w:rPr>
+          <w:rFonts w:ascii="Arial" w:hAnsi="Arial" w:cs="Arial"/>
+          <w:color w:val="222222"/>
+          <w:sz w:val="23"/>
+          <w:szCs w:val="23"/>
+          <w:shd w:val="clear" w:color="auto" w:fill="FFFFFF"/>
+          <w:rtl/>
+        </w:rPr>
+        <w:t>صنع نيوتن أول </w:t>
+      </w:r>
+      <w:hyperlink r:id="rId84" w:tooltip="مقراب عاكس" w:history="1">
+        <w:r>
+          <w:rPr>
+            <w:rStyle w:val="Hyperlink"/>
+            <w:rFonts w:ascii="Arial" w:hAnsi="Arial" w:cs="Arial"/>
+            <w:color w:val="0B0080"/>
+            <w:sz w:val="23"/>
+            <w:szCs w:val="23"/>
+            <w:shd w:val="clear" w:color="auto" w:fill="FFFFFF"/>
+            <w:rtl/>
+          </w:rPr>
+          <w:t>مقراب عاكس</w:t>
+        </w:r>
+      </w:hyperlink>
+      <w:r>
+        <w:rPr>
+          <w:rFonts w:ascii="Arial" w:hAnsi="Arial" w:cs="Arial"/>
+          <w:color w:val="222222"/>
+          <w:sz w:val="23"/>
+          <w:szCs w:val="23"/>
+          <w:shd w:val="clear" w:color="auto" w:fill="FFFFFF"/>
+        </w:rPr>
+        <w:t> </w:t>
+      </w:r>
+      <w:r>
+        <w:rPr>
+          <w:rFonts w:ascii="Arial" w:hAnsi="Arial" w:cs="Arial"/>
+          <w:color w:val="222222"/>
+          <w:sz w:val="23"/>
+          <w:szCs w:val="23"/>
+          <w:shd w:val="clear" w:color="auto" w:fill="FFFFFF"/>
+          <w:rtl/>
+        </w:rPr>
+        <w:t>عملي، ووضع </w:t>
+      </w:r>
+      <w:hyperlink r:id="rId85" w:tooltip="نظرية" w:history="1">
+        <w:r>
+          <w:rPr>
+            <w:rStyle w:val="Hyperlink"/>
+            <w:rFonts w:ascii="Arial" w:hAnsi="Arial" w:cs="Arial"/>
+            <w:color w:val="0B0080"/>
+            <w:sz w:val="23"/>
+            <w:szCs w:val="23"/>
+            <w:shd w:val="clear" w:color="auto" w:fill="FFFFFF"/>
+            <w:rtl/>
+          </w:rPr>
+          <w:t>نظرية</w:t>
+        </w:r>
+      </w:hyperlink>
+      <w:r>
+        <w:rPr>
+          <w:rFonts w:ascii="Arial" w:hAnsi="Arial" w:cs="Arial"/>
+          <w:color w:val="222222"/>
+          <w:sz w:val="23"/>
+          <w:szCs w:val="23"/>
+          <w:shd w:val="clear" w:color="auto" w:fill="FFFFFF"/>
+        </w:rPr>
+        <w:t> </w:t>
+      </w:r>
+      <w:r>
+        <w:rPr>
+          <w:rFonts w:ascii="Arial" w:hAnsi="Arial" w:cs="Arial"/>
+          <w:color w:val="222222"/>
+          <w:sz w:val="23"/>
+          <w:szCs w:val="23"/>
+          <w:shd w:val="clear" w:color="auto" w:fill="FFFFFF"/>
+          <w:rtl/>
+        </w:rPr>
+        <w:t>عن الألوان مستندًا إلى ملاحظاته التي توصل إليها باستخدام تحليل </w:t>
+      </w:r>
+      <w:hyperlink r:id="rId86" w:tooltip="موشور مشتت" w:history="1">
+        <w:r>
+          <w:rPr>
+            <w:rStyle w:val="Hyperlink"/>
+            <w:rFonts w:ascii="Arial" w:hAnsi="Arial" w:cs="Arial"/>
+            <w:color w:val="0B0080"/>
+            <w:sz w:val="23"/>
+            <w:szCs w:val="23"/>
+            <w:shd w:val="clear" w:color="auto" w:fill="FFFFFF"/>
+            <w:rtl/>
+          </w:rPr>
+          <w:t>موشور مشتت</w:t>
+        </w:r>
+      </w:hyperlink>
+      <w:r>
+        <w:rPr>
+          <w:rFonts w:ascii="Arial" w:hAnsi="Arial" w:cs="Arial"/>
+          <w:color w:val="222222"/>
+          <w:sz w:val="23"/>
+          <w:szCs w:val="23"/>
+          <w:shd w:val="clear" w:color="auto" w:fill="FFFFFF"/>
+        </w:rPr>
+        <w:t> </w:t>
+      </w:r>
+      <w:r>
+        <w:rPr>
+          <w:rFonts w:ascii="Arial" w:hAnsi="Arial" w:cs="Arial"/>
+          <w:color w:val="222222"/>
+          <w:sz w:val="23"/>
+          <w:szCs w:val="23"/>
+          <w:shd w:val="clear" w:color="auto" w:fill="FFFFFF"/>
+          <w:rtl/>
+        </w:rPr>
+        <w:t>للضوء الأبيض إلى ألوان </w:t>
+      </w:r>
+      <w:hyperlink r:id="rId87" w:tooltip="طيف مرئي" w:history="1">
+        <w:r>
+          <w:rPr>
+            <w:rStyle w:val="Hyperlink"/>
+            <w:rFonts w:ascii="Arial" w:hAnsi="Arial" w:cs="Arial"/>
+            <w:color w:val="0B0080"/>
+            <w:sz w:val="23"/>
+            <w:szCs w:val="23"/>
+            <w:shd w:val="clear" w:color="auto" w:fill="FFFFFF"/>
+            <w:rtl/>
+          </w:rPr>
+          <w:t>الطيف المرئي</w:t>
+        </w:r>
+      </w:hyperlink>
+      <w:r>
+        <w:rPr>
+          <w:rFonts w:ascii="Arial" w:hAnsi="Arial" w:cs="Arial"/>
+          <w:color w:val="222222"/>
+          <w:sz w:val="23"/>
+          <w:szCs w:val="23"/>
+          <w:shd w:val="clear" w:color="auto" w:fill="FFFFFF"/>
+          <w:rtl/>
+        </w:rPr>
+        <w:t>، كما صاغ قانونا عمليا للتبريد ودرس </w:t>
+      </w:r>
+      <w:hyperlink r:id="rId88" w:tooltip="سرعة الصوت" w:history="1">
+        <w:r>
+          <w:rPr>
+            <w:rStyle w:val="Hyperlink"/>
+            <w:rFonts w:ascii="Arial" w:hAnsi="Arial" w:cs="Arial"/>
+            <w:color w:val="0B0080"/>
+            <w:sz w:val="23"/>
+            <w:szCs w:val="23"/>
+            <w:shd w:val="clear" w:color="auto" w:fill="FFFFFF"/>
+            <w:rtl/>
+          </w:rPr>
+          <w:t>سرعة الصوت</w:t>
+        </w:r>
+      </w:hyperlink>
+      <w:r>
+        <w:rPr>
+          <w:rFonts w:ascii="Arial" w:hAnsi="Arial" w:cs="Arial"/>
+          <w:color w:val="222222"/>
+          <w:sz w:val="23"/>
+          <w:szCs w:val="23"/>
+          <w:shd w:val="clear" w:color="auto" w:fill="FFFFFF"/>
+        </w:rPr>
+        <w:t xml:space="preserve">. </w:t>
+      </w:r>
+      <w:r>
+        <w:rPr>
+          <w:rFonts w:ascii="Arial" w:hAnsi="Arial" w:cs="Arial"/>
+          <w:color w:val="222222"/>
+          <w:sz w:val="23"/>
+          <w:szCs w:val="23"/>
+          <w:shd w:val="clear" w:color="auto" w:fill="FFFFFF"/>
+          <w:rtl/>
+        </w:rPr>
+        <w:t>بالإضافة إلى تأسيسه لحساب التفاضل والتكامل، وساهم نيوتن أيضًا في دراسة </w:t>
+      </w:r>
+      <w:hyperlink r:id="rId89" w:tooltip="متسلسلة قوى" w:history="1">
+        <w:r>
+          <w:rPr>
+            <w:rStyle w:val="Hyperlink"/>
+            <w:rFonts w:ascii="Arial" w:hAnsi="Arial" w:cs="Arial"/>
+            <w:color w:val="0B0080"/>
+            <w:sz w:val="23"/>
+            <w:szCs w:val="23"/>
+            <w:shd w:val="clear" w:color="auto" w:fill="FFFFFF"/>
+            <w:rtl/>
+          </w:rPr>
+          <w:t>متسلسلات القوى</w:t>
+        </w:r>
+      </w:hyperlink>
+      <w:r>
+        <w:rPr>
+          <w:rFonts w:ascii="Arial" w:hAnsi="Arial" w:cs="Arial"/>
+          <w:color w:val="222222"/>
+          <w:sz w:val="23"/>
+          <w:szCs w:val="23"/>
+          <w:shd w:val="clear" w:color="auto" w:fill="FFFFFF"/>
+        </w:rPr>
+        <w:t> </w:t>
+      </w:r>
+      <w:hyperlink r:id="rId90" w:tooltip="نظرية ذات الحدين" w:history="1">
+        <w:r>
+          <w:rPr>
+            <w:rStyle w:val="Hyperlink"/>
+            <w:rFonts w:ascii="Arial" w:hAnsi="Arial" w:cs="Arial"/>
+            <w:color w:val="0B0080"/>
+            <w:sz w:val="23"/>
+            <w:szCs w:val="23"/>
+            <w:shd w:val="clear" w:color="auto" w:fill="FFFFFF"/>
+            <w:rtl/>
+          </w:rPr>
+          <w:t>ونظرية ذات الحدين</w:t>
+        </w:r>
+      </w:hyperlink>
+      <w:r>
+        <w:rPr>
+          <w:rFonts w:ascii="Arial" w:hAnsi="Arial" w:cs="Arial"/>
+          <w:color w:val="222222"/>
+          <w:sz w:val="23"/>
+          <w:szCs w:val="23"/>
+          <w:shd w:val="clear" w:color="auto" w:fill="FFFFFF"/>
+          <w:rtl/>
+        </w:rPr>
+        <w:t>، ووضع </w:t>
+      </w:r>
+      <w:hyperlink r:id="rId91" w:tooltip="طريقة نيوتن" w:history="1">
+        <w:r>
+          <w:rPr>
+            <w:rStyle w:val="Hyperlink"/>
+            <w:rFonts w:ascii="Arial" w:hAnsi="Arial" w:cs="Arial"/>
+            <w:color w:val="0B0080"/>
+            <w:sz w:val="23"/>
+            <w:szCs w:val="23"/>
+            <w:shd w:val="clear" w:color="auto" w:fill="FFFFFF"/>
+            <w:rtl/>
+          </w:rPr>
+          <w:t>طريقة نيوتن</w:t>
+        </w:r>
+      </w:hyperlink>
+      <w:r>
+        <w:rPr>
+          <w:rFonts w:ascii="Arial" w:hAnsi="Arial" w:cs="Arial"/>
+          <w:color w:val="222222"/>
+          <w:sz w:val="23"/>
+          <w:szCs w:val="23"/>
+          <w:shd w:val="clear" w:color="auto" w:fill="FFFFFF"/>
+        </w:rPr>
+        <w:t> </w:t>
+      </w:r>
+      <w:r>
+        <w:rPr>
+          <w:rFonts w:ascii="Arial" w:hAnsi="Arial" w:cs="Arial"/>
+          <w:color w:val="222222"/>
+          <w:sz w:val="23"/>
+          <w:szCs w:val="23"/>
+          <w:shd w:val="clear" w:color="auto" w:fill="FFFFFF"/>
+          <w:rtl/>
+        </w:rPr>
+        <w:t>لتقريب </w:t>
+      </w:r>
+      <w:hyperlink r:id="rId92" w:tooltip="جذر دالة" w:history="1">
+        <w:r>
+          <w:rPr>
+            <w:rStyle w:val="Hyperlink"/>
+            <w:rFonts w:ascii="Arial" w:hAnsi="Arial" w:cs="Arial"/>
+            <w:color w:val="0B0080"/>
+            <w:sz w:val="23"/>
+            <w:szCs w:val="23"/>
+            <w:shd w:val="clear" w:color="auto" w:fill="FFFFFF"/>
+            <w:rtl/>
+          </w:rPr>
+          <w:t>جذور الدوال</w:t>
+        </w:r>
+      </w:hyperlink>
+      <w:r>
+        <w:rPr>
+          <w:rFonts w:ascii="Arial" w:hAnsi="Arial" w:cs="Arial"/>
+          <w:color w:val="222222"/>
+          <w:sz w:val="23"/>
+          <w:szCs w:val="23"/>
+          <w:shd w:val="clear" w:color="auto" w:fill="FFFFFF"/>
+        </w:rPr>
+        <w:t>.</w:t>
+      </w:r>
+    </w:p>
+    <w:p>
+      <w:pPr>
+        <w:bidi/>
+        <w:rPr>
+          <w:rFonts w:ascii="Arial" w:hAnsi="Arial" w:cs="Arial"/>
+          <w:color w:val="222222"/>
+          <w:sz w:val="23"/>
+          <w:szCs w:val="23"/>
+          <w:shd w:val="clear" w:color="auto" w:fill="FFFFFF"/>
+          <w:rtl/>
+        </w:rPr>
+      </w:pPr>
+    </w:p>
+    <w:p>
+      <w:pPr>
+        <w:bidi/>
+        <w:rPr>
+          <w:rFonts w:ascii="Arial" w:hAnsi="Arial" w:cs="Arial"/>
+          <w:color w:val="222222"/>
+          <w:sz w:val="23"/>
+          <w:szCs w:val="23"/>
+          <w:shd w:val="clear" w:color="auto" w:fill="FFFFFF"/>
+          <w:rtl/>
+        </w:rPr>
+      </w:pPr>
+      <w:r>
+        <w:rPr>
+          <w:rFonts w:ascii="Arial" w:hAnsi="Arial" w:cs="Arial"/>
+          <w:color w:val="222222"/>
+          <w:sz w:val="23"/>
+          <w:szCs w:val="23"/>
+          <w:shd w:val="clear" w:color="auto" w:fill="FFFFFF"/>
+          <w:rtl/>
+        </w:rPr>
+        <w:t>كان نيوتن مسيحيًا متدينًا،</w:t>
+      </w:r>
+      <w:hyperlink r:id="rId93" w:anchor="cite_note-heretic-19" w:history="1">
+        <w:r>
+          <w:rPr>
+            <w:rStyle w:val="Hyperlink"/>
+            <w:rFonts w:ascii="Arial" w:hAnsi="Arial" w:cs="Arial"/>
+            <w:color w:val="0B0080"/>
+            <w:sz w:val="17"/>
+            <w:szCs w:val="17"/>
+            <w:shd w:val="clear" w:color="auto" w:fill="FFFFFF"/>
+            <w:vertAlign w:val="superscript"/>
+            <w:rtl/>
+          </w:rPr>
+          <w:t>[19]</w:t>
+        </w:r>
+      </w:hyperlink>
+      <w:r>
+        <w:rPr>
+          <w:rFonts w:ascii="Arial" w:hAnsi="Arial" w:cs="Arial"/>
+          <w:color w:val="222222"/>
+          <w:sz w:val="23"/>
+          <w:szCs w:val="23"/>
+          <w:shd w:val="clear" w:color="auto" w:fill="FFFFFF"/>
+          <w:rtl/>
+        </w:rPr>
+        <w:t> لكن بصورة غير تقليدية، فقد رفض أن يأخذ بالتعاليم المقدسة </w:t>
+      </w:r>
+      <w:hyperlink r:id="rId94" w:tooltip="أنجليكية" w:history="1">
+        <w:r>
+          <w:rPr>
+            <w:rStyle w:val="Hyperlink"/>
+            <w:rFonts w:ascii="Arial" w:hAnsi="Arial" w:cs="Arial"/>
+            <w:color w:val="0B0080"/>
+            <w:sz w:val="23"/>
+            <w:szCs w:val="23"/>
+            <w:shd w:val="clear" w:color="auto" w:fill="FFFFFF"/>
+            <w:rtl/>
+          </w:rPr>
+          <w:t>للأنجليكانية</w:t>
+        </w:r>
+      </w:hyperlink>
+      <w:r>
+        <w:rPr>
+          <w:rFonts w:ascii="Arial" w:hAnsi="Arial" w:cs="Arial"/>
+          <w:color w:val="222222"/>
+          <w:sz w:val="23"/>
+          <w:szCs w:val="23"/>
+          <w:shd w:val="clear" w:color="auto" w:fill="FFFFFF"/>
+          <w:rtl/>
+        </w:rPr>
+        <w:t>، ربما لأنه رفض الإيمان بمذهب </w:t>
+      </w:r>
+      <w:hyperlink r:id="rId95" w:tooltip="ثالوث" w:history="1">
+        <w:r>
+          <w:rPr>
+            <w:rStyle w:val="Hyperlink"/>
+            <w:rFonts w:ascii="Arial" w:hAnsi="Arial" w:cs="Arial"/>
+            <w:color w:val="0B0080"/>
+            <w:sz w:val="23"/>
+            <w:szCs w:val="23"/>
+            <w:shd w:val="clear" w:color="auto" w:fill="FFFFFF"/>
+            <w:rtl/>
+          </w:rPr>
+          <w:t>الثالوث</w:t>
+        </w:r>
+      </w:hyperlink>
+      <w:r>
+        <w:rPr>
+          <w:rFonts w:ascii="Arial" w:hAnsi="Arial" w:cs="Arial"/>
+          <w:color w:val="222222"/>
+          <w:sz w:val="23"/>
+          <w:szCs w:val="23"/>
+          <w:shd w:val="clear" w:color="auto" w:fill="FFFFFF"/>
+        </w:rPr>
+        <w:t xml:space="preserve">. </w:t>
+      </w:r>
+      <w:r>
+        <w:rPr>
+          <w:rFonts w:ascii="Arial" w:hAnsi="Arial" w:cs="Arial"/>
+          <w:color w:val="222222"/>
+          <w:sz w:val="23"/>
+          <w:szCs w:val="23"/>
+          <w:shd w:val="clear" w:color="auto" w:fill="FFFFFF"/>
+          <w:rtl/>
+        </w:rPr>
+        <w:t>وأمضى نيوتن أيضًا أوقاتًا طويلة في دراسة </w:t>
+      </w:r>
+      <w:hyperlink r:id="rId96" w:tooltip="خيمياء" w:history="1">
+        <w:r>
+          <w:rPr>
+            <w:rStyle w:val="Hyperlink"/>
+            <w:rFonts w:ascii="Arial" w:hAnsi="Arial" w:cs="Arial"/>
+            <w:color w:val="0B0080"/>
+            <w:sz w:val="23"/>
+            <w:szCs w:val="23"/>
+            <w:shd w:val="clear" w:color="auto" w:fill="FFFFFF"/>
+            <w:rtl/>
+          </w:rPr>
+          <w:t>الخيمياء</w:t>
+        </w:r>
+      </w:hyperlink>
+      <w:r>
+        <w:rPr>
+          <w:rFonts w:ascii="Arial" w:hAnsi="Arial" w:cs="Arial"/>
+          <w:color w:val="222222"/>
+          <w:sz w:val="23"/>
+          <w:szCs w:val="23"/>
+          <w:shd w:val="clear" w:color="auto" w:fill="FFFFFF"/>
+        </w:rPr>
+        <w:t> </w:t>
+      </w:r>
+      <w:hyperlink r:id="rId97" w:tooltip="تأريخ العهد القديم" w:history="1">
+        <w:r>
+          <w:rPr>
+            <w:rStyle w:val="Hyperlink"/>
+            <w:rFonts w:ascii="Arial" w:hAnsi="Arial" w:cs="Arial"/>
+            <w:color w:val="0B0080"/>
+            <w:sz w:val="23"/>
+            <w:szCs w:val="23"/>
+            <w:shd w:val="clear" w:color="auto" w:fill="FFFFFF"/>
+            <w:rtl/>
+          </w:rPr>
+          <w:t>وتأريخ العهد القديم</w:t>
+        </w:r>
+      </w:hyperlink>
+      <w:r>
+        <w:rPr>
+          <w:rFonts w:ascii="Arial" w:hAnsi="Arial" w:cs="Arial"/>
+          <w:color w:val="222222"/>
+          <w:sz w:val="23"/>
+          <w:szCs w:val="23"/>
+          <w:shd w:val="clear" w:color="auto" w:fill="FFFFFF"/>
+          <w:rtl/>
+        </w:rPr>
+        <w:t>، إلا أن معظم أعماله في هذين المجالين ظلت غير منشورة حتى بعد فترة طويلة من وفاته</w:t>
+      </w:r>
+      <w:r>
+        <w:rPr>
+          <w:rFonts w:ascii="Arial" w:hAnsi="Arial" w:cs="Arial"/>
+          <w:color w:val="222222"/>
+          <w:sz w:val="23"/>
+          <w:szCs w:val="23"/>
+          <w:shd w:val="clear" w:color="auto" w:fill="FFFFFF"/>
+        </w:rPr>
+        <w:t>.</w:t>
+      </w:r>
+    </w:p>
+    <w:p>
+      <w:pPr>
+        <w:bidi/>
+        <w:rPr>
           <w:rFonts w:ascii="Arial" w:hAnsi="Arial" w:cs="Arial" w:hint="cs"/>
           <w:color w:val="222222"/>
           <w:sz w:val="23"/>
@@ -1794,8 +3377,10 @@
           <w:shd w:val="clear" w:color="auto" w:fill="FFFFFF"/>
           <w:rtl/>
         </w:rPr>
-        <w:t>انتهت المرحلة الثانيه من ثلاث مراحل لتطوير النسخة الاولى</w:t>
-      </w:r>
+        <w:t xml:space="preserve">انتهت الكتاب او المشروع </w:t>
+      </w:r>
+      <w:bookmarkStart w:id="0" w:name="_GoBack"/>
+      <w:bookmarkEnd w:id="0"/>
     </w:p>
     <w:sectPr>
       <w:pgSz w:w="12240" w:h="15840"/>
@@ -2201,6 +3786,26 @@
     <w:name w:val="Normal"/>
     <w:qFormat/>
   </w:style>
+  <w:style w:type="paragraph" w:styleId="Heading1">
+    <w:name w:val="heading 1"/>
+    <w:basedOn w:val="Normal"/>
+    <w:link w:val="Heading1Char"/>
+    <w:uiPriority w:val="9"/>
+    <w:qFormat/>
+    <w:rsid w:val="00482596"/>
+    <w:pPr>
+      <w:spacing w:before="100" w:beforeAutospacing="1" w:after="100" w:afterAutospacing="1" w:line="240" w:lineRule="auto"/>
+      <w:outlineLvl w:val="0"/>
+    </w:pPr>
+    <w:rPr>
+      <w:rFonts w:ascii="Times New Roman" w:eastAsia="Times New Roman" w:hAnsi="Times New Roman" w:cs="Times New Roman"/>
+      <w:b/>
+      <w:bCs/>
+      <w:kern w:val="36"/>
+      <w:sz w:val="48"/>
+      <w:szCs w:val="48"/>
+    </w:rPr>
+  </w:style>
   <w:style w:type="character" w:default="1" w:styleId="DefaultParagraphFont">
     <w:name w:val="Default Paragraph Font"/>
     <w:uiPriority w:val="1"/>
@@ -2253,6 +3858,21 @@
       <w:rFonts w:ascii="Times New Roman" w:eastAsia="Times New Roman" w:hAnsi="Times New Roman" w:cs="Times New Roman"/>
       <w:sz w:val="24"/>
       <w:szCs w:val="24"/>
+    </w:rPr>
+  </w:style>
+  <w:style w:type="character" w:customStyle="1" w:styleId="Heading1Char">
+    <w:name w:val="Heading 1 Char"/>
+    <w:basedOn w:val="DefaultParagraphFont"/>
+    <w:link w:val="Heading1"/>
+    <w:uiPriority w:val="9"/>
+    <w:rsid w:val="00482596"/>
+    <w:rPr>
+      <w:rFonts w:ascii="Times New Roman" w:eastAsia="Times New Roman" w:hAnsi="Times New Roman" w:cs="Times New Roman"/>
+      <w:b/>
+      <w:bCs/>
+      <w:kern w:val="36"/>
+      <w:sz w:val="48"/>
+      <w:szCs w:val="48"/>
     </w:rPr>
   </w:style>
 </w:styles>

</xml_diff>

<commit_message>
fix code HF001 wrong source in page 1
</commit_message>
<xml_diff>
--- a/001.docx
+++ b/001.docx
@@ -1586,6 +1586,16 @@
           <w:shd w:val="clear" w:color="auto" w:fill="FFFFFF"/>
         </w:rPr>
       </w:pPr>
+      <w:r>
+        <w:rPr>
+          <w:rFonts w:ascii="Arial" w:hAnsi="Arial" w:cs="Arial"/>
+          <w:color w:val="222222"/>
+          <w:sz w:val="23"/>
+          <w:szCs w:val="23"/>
+          <w:shd w:val="clear" w:color="auto" w:fill="FFFFFF"/>
+        </w:rPr>
+        <w:t>Fix code HF001</w:t>
+      </w:r>
     </w:p>
     <w:p>
       <w:pPr>
@@ -1626,7 +1636,7 @@
           <w:rPr>
             <w:rStyle w:val="Hyperlink"/>
           </w:rPr>
-          <w:t>https://ar.wikipedia.org/wiki/%D9%85%D9%84%D9%81:PrirodneNauke.svg</w:t>
+          <w:t>https://ar.wikipedia.org/wiki/%D8%B1%D9%8A%D8%A7%D8%B6%D9%8A%D8%A7%D8%AA</w:t>
         </w:r>
       </w:hyperlink>
     </w:p>
@@ -1642,19 +1652,28 @@
           <w:rtl/>
         </w:rPr>
       </w:pPr>
-    </w:p>
-    <w:p>
-      <w:pPr>
-        <w:bidi/>
-        <w:rPr>
-          <w:rFonts w:ascii="Arial" w:hAnsi="Arial" w:cs="Arial"/>
-          <w:color w:val="222222"/>
-          <w:sz w:val="23"/>
-          <w:szCs w:val="23"/>
-          <w:shd w:val="clear" w:color="auto" w:fill="FFFFFF"/>
-          <w:rtl/>
-        </w:rPr>
-      </w:pPr>
+      <w:r>
+        <w:rPr>
+          <w:rFonts w:ascii="Arial" w:hAnsi="Arial" w:cs="Arial"/>
+          <w:color w:val="222222"/>
+          <w:sz w:val="23"/>
+          <w:szCs w:val="23"/>
+          <w:shd w:val="clear" w:color="auto" w:fill="FFFFFF"/>
+        </w:rPr>
+        <w:t>End HF</w:t>
+      </w:r>
+      <w:bookmarkStart w:id="0" w:name="_GoBack"/>
+      <w:bookmarkEnd w:id="0"/>
+      <w:r>
+        <w:rPr>
+          <w:rFonts w:ascii="Arial" w:hAnsi="Arial" w:cs="Arial"/>
+          <w:color w:val="222222"/>
+          <w:sz w:val="23"/>
+          <w:szCs w:val="23"/>
+          <w:shd w:val="clear" w:color="auto" w:fill="FFFFFF"/>
+        </w:rPr>
+        <w:t>001</w:t>
+      </w:r>
     </w:p>
     <w:p>
       <w:pPr>
@@ -3489,8 +3508,6 @@
           <w:rtl/>
         </w:rPr>
       </w:pPr>
-      <w:bookmarkStart w:id="0" w:name="_GoBack"/>
-      <w:bookmarkEnd w:id="0"/>
     </w:p>
     <w:sectPr>
       <w:pgSz w:w="12240" w:h="15840"/>

</xml_diff>